<commit_message>
Tiny change to make PDF rendering work.
</commit_message>
<xml_diff>
--- a/booklets/03_chessPaperworkAdventure/chessPaperworkAdventure_quarto/_book/It-is-as-if-you-were....docx
+++ b/booklets/03_chessPaperworkAdventure/chessPaperworkAdventure_quarto/_book/It-is-as-if-you-were....docx
@@ -52,29 +52,13 @@
         </w:p>
       </w:sdtContent>
     </w:sdt>
-    <w:bookmarkStart w:id="24" w:name="preface"/>
+    <w:bookmarkStart w:id="20" w:name="preface"/>
     <w:p>
       <w:pPr>
         <w:pStyle w:val="Heading1"/>
       </w:pPr>
       <w:r>
         <w:t xml:space="preserve">Preface</w:t>
-      </w:r>
-    </w:p>
-    <w:p>
-      <w:pPr>
-        <w:pStyle w:val="FirstParagraph"/>
-      </w:pPr>
-      <w:r>
-        <w:t xml:space="preserve">This is…</w:t>
-      </w:r>
-    </w:p>
-    <w:p>
-      <w:pPr>
-        <w:pStyle w:val="BodyText"/>
-      </w:pPr>
-      <w:r>
-        <w:t xml:space="preserve">Ideas / Questions:</w:t>
       </w:r>
     </w:p>
     <w:p>
@@ -86,7 +70,17 @@
         </w:numPr>
       </w:pPr>
       <w:r>
-        <w:t xml:space="preserve">is it important to assume that somebody checks this without any context?</w:t>
+        <w:t xml:space="preserve">see</w:t>
+      </w:r>
+      <w:r>
+        <w:t xml:space="preserve"> </w:t>
+      </w:r>
+      <w:r>
+        <w:rPr>
+          <w:i/>
+          <w:iCs/>
+        </w:rPr>
+        <w:t xml:space="preserve">Phone</w:t>
       </w:r>
     </w:p>
     <w:p>
@@ -98,87 +92,17 @@
         </w:numPr>
       </w:pPr>
       <w:r>
-        <w:t xml:space="preserve">intro into Devolution</w:t>
-      </w:r>
-    </w:p>
-    <w:p>
-      <w:pPr>
-        <w:pStyle w:val="Compact"/>
-        <w:numPr>
-          <w:ilvl w:val="0"/>
-          <w:numId w:val="1001"/>
-        </w:numPr>
-      </w:pPr>
-      <w:r>
-        <w:t xml:space="preserve">intro into</w:t>
-      </w:r>
-      <w:r>
-        <w:t xml:space="preserve"> </w:t>
-      </w:r>
-      <w:r>
-        <w:rPr>
-          <w:i/>
-          <w:iCs/>
-        </w:rPr>
-        <w:t xml:space="preserve">Pippin Barr x Devolution</w:t>
-      </w:r>
-    </w:p>
-    <w:p>
-      <w:pPr>
-        <w:pStyle w:val="Compact"/>
-        <w:numPr>
-          <w:ilvl w:val="0"/>
-          <w:numId w:val="1001"/>
-        </w:numPr>
-      </w:pPr>
-      <w:r>
-        <w:t xml:space="preserve">clarifying what type of documents this are (?)</w:t>
-      </w:r>
-    </w:p>
-    <w:p>
-      <w:pPr>
-        <w:pStyle w:val="Compact"/>
-        <w:numPr>
-          <w:ilvl w:val="0"/>
-          <w:numId w:val="1001"/>
-        </w:numPr>
-      </w:pPr>
-      <w:r>
-        <w:t xml:space="preserve">(visual) overview on</w:t>
-      </w:r>
-      <w:r>
-        <w:t xml:space="preserve"> </w:t>
-      </w:r>
-      <w:r>
-        <w:rPr>
-          <w:i/>
-          <w:iCs/>
-        </w:rPr>
-        <w:t xml:space="preserve">It is as if…</w:t>
-      </w:r>
-    </w:p>
-    <w:p>
-      <w:pPr>
-        <w:pStyle w:val="Compact"/>
-        <w:numPr>
-          <w:ilvl w:val="0"/>
-          <w:numId w:val="1001"/>
-        </w:numPr>
-      </w:pPr>
-      <w:r>
-        <w:t xml:space="preserve">link to the repository (QR-Code?)</w:t>
-      </w:r>
-    </w:p>
-    <w:p>
-      <w:pPr>
-        <w:pStyle w:val="Compact"/>
-        <w:numPr>
-          <w:ilvl w:val="0"/>
-          <w:numId w:val="1001"/>
-        </w:numPr>
-      </w:pPr>
-      <w:r>
-        <w:t xml:space="preserve">copyright / year / imprint?</w:t>
+        <w:t xml:space="preserve">mentioning that to-dos were keept in the readme file for a long time? maybe not thaaat interesting…</w:t>
+      </w:r>
+    </w:p>
+    <w:bookmarkEnd w:id="20"/>
+    <w:bookmarkStart w:id="33" w:name="info"/>
+    <w:p>
+      <w:pPr>
+        <w:pStyle w:val="Heading1"/>
+      </w:pPr>
+      <w:r>
+        <w:t xml:space="preserve">1. Info</w:t>
       </w:r>
     </w:p>
     <w:p>
@@ -188,192 +112,20 @@
       <w:r>
         <w:drawing>
           <wp:inline>
-            <wp:extent cx="5334000" cy="2000645"/>
+            <wp:extent cx="5334000" cy="2108400"/>
             <wp:effectExtent b="0" l="0" r="0" t="0"/>
-            <wp:docPr descr="" title="" id="21" name="Picture"/>
+            <wp:docPr descr="" title="" id="22" name="Picture"/>
             <a:graphic>
               <a:graphicData uri="http://schemas.openxmlformats.org/drawingml/2006/picture">
                 <pic:pic>
                   <pic:nvPicPr>
-                    <pic:cNvPr descr="timeline_itisasif.png" id="22" name="Picture"/>
+                    <pic:cNvPr descr="01_chess/info/images/it-is-as-if-you-were-playing-chess-banner.png" id="23" name="Picture"/>
                     <pic:cNvPicPr>
                       <a:picLocks noChangeArrowheads="1" noChangeAspect="1"/>
                     </pic:cNvPicPr>
                   </pic:nvPicPr>
                   <pic:blipFill>
-                    <a:blip r:embed="rId20"/>
-                    <a:stretch>
-                      <a:fillRect/>
-                    </a:stretch>
-                  </pic:blipFill>
-                  <pic:spPr bwMode="auto">
-                    <a:xfrm>
-                      <a:off x="0" y="0"/>
-                      <a:ext cx="5334000" cy="2000645"/>
-                    </a:xfrm>
-                    <a:prstGeom prst="rect">
-                      <a:avLst/>
-                    </a:prstGeom>
-                    <a:noFill/>
-                    <a:ln w="9525">
-                      <a:noFill/>
-                      <a:headEnd/>
-                      <a:tailEnd/>
-                    </a:ln>
-                  </pic:spPr>
-                </pic:pic>
-              </a:graphicData>
-            </a:graphic>
-          </wp:inline>
-        </w:drawing>
-      </w:r>
-    </w:p>
-    <w:p>
-      <w:pPr>
-        <w:pStyle w:val="BlockText"/>
-      </w:pPr>
-      <w:r>
-        <w:t xml:space="preserve">100% a series yes! There are some bits in there where I feel like they end up being a bit about distinct things. I think of</w:t>
-      </w:r>
-      <w:r>
-        <w:t xml:space="preserve"> </w:t>
-      </w:r>
-      <w:r>
-        <w:rPr>
-          <w:i/>
-          <w:iCs/>
-        </w:rPr>
-        <w:t xml:space="preserve">Love</w:t>
-      </w:r>
-      <w:r>
-        <w:t xml:space="preserve"> </w:t>
-      </w:r>
-      <w:r>
-        <w:t xml:space="preserve">and</w:t>
-      </w:r>
-      <w:r>
-        <w:t xml:space="preserve"> </w:t>
-      </w:r>
-      <w:r>
-        <w:rPr>
-          <w:i/>
-          <w:iCs/>
-        </w:rPr>
-        <w:t xml:space="preserve">Work</w:t>
-      </w:r>
-      <w:r>
-        <w:t xml:space="preserve"> </w:t>
-      </w:r>
-      <w:r>
-        <w:t xml:space="preserve">as both existing in specific fictional universes where they’re</w:t>
-      </w:r>
-      <w:r>
-        <w:t xml:space="preserve"> </w:t>
-      </w:r>
-      <w:r>
-        <w:t xml:space="preserve">“needed”</w:t>
-      </w:r>
-      <w:r>
-        <w:t xml:space="preserve"> </w:t>
-      </w:r>
-      <w:r>
-        <w:t xml:space="preserve">as a kind of therapeutic intervention into a problem.</w:t>
-      </w:r>
-      <w:r>
-        <w:t xml:space="preserve"> </w:t>
-      </w:r>
-      <w:r>
-        <w:rPr>
-          <w:i/>
-          <w:iCs/>
-        </w:rPr>
-        <w:t xml:space="preserve">Chess</w:t>
-      </w:r>
-      <w:r>
-        <w:t xml:space="preserve"> </w:t>
-      </w:r>
-      <w:r>
-        <w:t xml:space="preserve">didn’t really come from that place, was more of a</w:t>
-      </w:r>
-      <w:r>
-        <w:t xml:space="preserve"> </w:t>
-      </w:r>
-      <w:r>
-        <w:t xml:space="preserve">“wouldn’t it be funny if…”</w:t>
-      </w:r>
-      <w:r>
-        <w:t xml:space="preserve">. And then</w:t>
-      </w:r>
-      <w:r>
-        <w:t xml:space="preserve"> </w:t>
-      </w:r>
-      <w:r>
-        <w:rPr>
-          <w:i/>
-          <w:iCs/>
-        </w:rPr>
-        <w:t xml:space="preserve">Phone</w:t>
-      </w:r>
-      <w:r>
-        <w:t xml:space="preserve"> </w:t>
-      </w:r>
-      <w:r>
-        <w:t xml:space="preserve">is unclear to me right now… I think probably giving it some Speculative Play scaffolding does make a bit of sense, but it feels reactive to exactly</w:t>
-      </w:r>
-      <w:r>
-        <w:t xml:space="preserve"> </w:t>
-      </w:r>
-      <w:r>
-        <w:rPr>
-          <w:i/>
-          <w:iCs/>
-        </w:rPr>
-        <w:t xml:space="preserve">now</w:t>
-      </w:r>
-      <w:r>
-        <w:t xml:space="preserve"> </w:t>
-      </w:r>
-      <w:r>
-        <w:t xml:space="preserve">rather than the future? So I’m not even sure it works out as speculative at all…</w:t>
-      </w:r>
-      <w:r>
-        <w:rPr>
-          <w:rStyle w:val="FootnoteReference"/>
-        </w:rPr>
-        <w:footnoteReference w:id="23"/>
-      </w:r>
-    </w:p>
-    <w:bookmarkEnd w:id="24"/>
-    <w:bookmarkStart w:id="37" w:name="info"/>
-    <w:p>
-      <w:pPr>
-        <w:pStyle w:val="Heading1"/>
-      </w:pPr>
-      <w:r>
-        <w:t xml:space="preserve">1. Info</w:t>
-      </w:r>
-    </w:p>
-    <w:p>
-      <w:pPr>
-        <w:pStyle w:val="FirstParagraph"/>
-      </w:pPr>
-      <w:r>
-        <w:drawing>
-          <wp:inline>
-            <wp:extent cx="5334000" cy="2108400"/>
-            <wp:effectExtent b="0" l="0" r="0" t="0"/>
-            <wp:docPr descr="" title="" id="26" name="Picture"/>
-            <a:graphic>
-              <a:graphicData uri="http://schemas.openxmlformats.org/drawingml/2006/picture">
-                <pic:pic>
-                  <pic:nvPicPr>
-                    <pic:cNvPr descr="01_chess/info/images/it-is-as-if-you-were-playing-chess-banner.png" id="27" name="Picture"/>
-                    <pic:cNvPicPr>
-                      <a:picLocks noChangeArrowheads="1" noChangeAspect="1"/>
-                    </pic:cNvPicPr>
-                  </pic:nvPicPr>
-                  <pic:blipFill>
-                    <a:blip r:embed="rId25"/>
+                    <a:blip r:embed="rId21"/>
                     <a:stretch>
                       <a:fillRect/>
                     </a:stretch>
@@ -400,12 +152,12 @@
         </w:drawing>
       </w:r>
     </w:p>
-    <w:bookmarkStart w:id="29" w:name="play-online-desktop-and-mobile"/>
+    <w:bookmarkStart w:id="25" w:name="play-online-desktop-and-mobile"/>
     <w:p>
       <w:pPr>
         <w:pStyle w:val="Heading5"/>
       </w:pPr>
-      <w:hyperlink r:id="rId28">
+      <w:hyperlink r:id="rId24">
         <w:r>
           <w:rPr>
             <w:rStyle w:val="Hyperlink"/>
@@ -417,8 +169,8 @@
         <w:t xml:space="preserve"> (desktop and mobile)</w:t>
       </w:r>
     </w:p>
-    <w:bookmarkEnd w:id="29"/>
-    <w:bookmarkStart w:id="31" w:name="description"/>
+    <w:bookmarkEnd w:id="25"/>
+    <w:bookmarkStart w:id="27" w:name="description"/>
     <w:p>
       <w:pPr>
         <w:pStyle w:val="Heading3"/>
@@ -459,7 +211,7 @@
       <w:r>
         <w:t xml:space="preserve"> </w:t>
       </w:r>
-      <w:hyperlink r:id="rId30">
+      <w:hyperlink r:id="rId26">
         <w:r>
           <w:rPr>
             <w:rStyle w:val="Hyperlink"/>
@@ -474,8 +226,8 @@
         <w:t xml:space="preserve">game framework. It’s a game that allows you to pretend to be playing chess. You know, impress your friends and strangers on the metro…</w:t>
       </w:r>
     </w:p>
-    <w:bookmarkEnd w:id="31"/>
-    <w:bookmarkStart w:id="34" w:name="documentation"/>
+    <w:bookmarkEnd w:id="27"/>
+    <w:bookmarkStart w:id="30" w:name="documentation"/>
     <w:p>
       <w:pPr>
         <w:pStyle w:val="Heading3"/>
@@ -498,7 +250,7 @@
       <w:r>
         <w:t xml:space="preserve"> </w:t>
       </w:r>
-      <w:hyperlink r:id="rId32">
+      <w:hyperlink r:id="rId28">
         <w:r>
           <w:rPr>
             <w:rStyle w:val="Hyperlink"/>
@@ -521,7 +273,7 @@
       <w:r>
         <w:t xml:space="preserve"> </w:t>
       </w:r>
-      <w:hyperlink r:id="rId33">
+      <w:hyperlink r:id="rId29">
         <w:r>
           <w:rPr>
             <w:rStyle w:val="Hyperlink"/>
@@ -536,8 +288,8 @@
         <w:t xml:space="preserve">for source code etc.</w:t>
       </w:r>
     </w:p>
-    <w:bookmarkEnd w:id="34"/>
-    <w:bookmarkStart w:id="36" w:name="license"/>
+    <w:bookmarkEnd w:id="30"/>
+    <w:bookmarkStart w:id="32" w:name="license"/>
     <w:p>
       <w:pPr>
         <w:pStyle w:val="Heading3"/>
@@ -566,7 +318,7 @@
       <w:r>
         <w:t xml:space="preserve"> </w:t>
       </w:r>
-      <w:hyperlink r:id="rId35">
+      <w:hyperlink r:id="rId31">
         <w:r>
           <w:rPr>
             <w:rStyle w:val="Hyperlink"/>
@@ -578,9 +330,9 @@
         <w:t xml:space="preserve">.</w:t>
       </w:r>
     </w:p>
-    <w:bookmarkEnd w:id="36"/>
-    <w:bookmarkEnd w:id="37"/>
-    <w:bookmarkStart w:id="56" w:name="Xc36b1c905a07dcea38a05b24c75ba69ffceb686"/>
+    <w:bookmarkEnd w:id="32"/>
+    <w:bookmarkEnd w:id="33"/>
+    <w:bookmarkStart w:id="52" w:name="Xc36b1c905a07dcea38a05b24c75ba69ffceb686"/>
     <w:p>
       <w:pPr>
         <w:pStyle w:val="Heading1"/>
@@ -602,7 +354,7 @@
         <w:t xml:space="preserve">Press Kit</w:t>
       </w:r>
     </w:p>
-    <w:bookmarkStart w:id="38" w:name="information"/>
+    <w:bookmarkStart w:id="34" w:name="information"/>
     <w:p>
       <w:pPr>
         <w:pStyle w:val="Heading3"/>
@@ -671,8 +423,8 @@
         <w:t xml:space="preserve">Price: Free.</w:t>
       </w:r>
     </w:p>
-    <w:bookmarkEnd w:id="38"/>
-    <w:bookmarkStart w:id="39" w:name="description-1"/>
+    <w:bookmarkEnd w:id="34"/>
+    <w:bookmarkStart w:id="35" w:name="description-1"/>
     <w:p>
       <w:pPr>
         <w:pStyle w:val="Heading3"/>
@@ -701,8 +453,8 @@
         <w:t xml:space="preserve">Act like you feel things! Smirk! Frown! Weep! Chess!</w:t>
       </w:r>
     </w:p>
-    <w:bookmarkEnd w:id="39"/>
-    <w:bookmarkStart w:id="40" w:name="history"/>
+    <w:bookmarkEnd w:id="35"/>
+    <w:bookmarkStart w:id="36" w:name="history"/>
     <w:p>
       <w:pPr>
         <w:pStyle w:val="Heading3"/>
@@ -934,8 +686,8 @@
         <w:t xml:space="preserve">abstractly, on the screen.</w:t>
       </w:r>
     </w:p>
-    <w:bookmarkEnd w:id="40"/>
-    <w:bookmarkStart w:id="41" w:name="features"/>
+    <w:bookmarkEnd w:id="36"/>
+    <w:bookmarkStart w:id="37" w:name="features"/>
     <w:p>
       <w:pPr>
         <w:pStyle w:val="Heading3"/>
@@ -992,8 +744,8 @@
         <w:t xml:space="preserve">Chess?</w:t>
       </w:r>
     </w:p>
-    <w:bookmarkEnd w:id="41"/>
-    <w:bookmarkStart w:id="54" w:name="images"/>
+    <w:bookmarkEnd w:id="37"/>
+    <w:bookmarkStart w:id="50" w:name="images"/>
     <w:p>
       <w:pPr>
         <w:pStyle w:val="Heading3"/>
@@ -1011,18 +763,18 @@
           <wp:inline>
             <wp:extent cx="5334000" cy="7112000"/>
             <wp:effectExtent b="0" l="0" r="0" t="0"/>
-            <wp:docPr descr="" title="" id="43" name="Picture"/>
+            <wp:docPr descr="" title="" id="39" name="Picture"/>
             <a:graphic>
               <a:graphicData uri="http://schemas.openxmlformats.org/drawingml/2006/picture">
                 <pic:pic>
                   <pic:nvPicPr>
-                    <pic:cNvPr descr="01_chess/press/images/it-is-as-if-you-were-playing-chess-1.png" id="44" name="Picture"/>
+                    <pic:cNvPr descr="01_chess/press/images/it-is-as-if-you-were-playing-chess-1.png" id="40" name="Picture"/>
                     <pic:cNvPicPr>
                       <a:picLocks noChangeArrowheads="1" noChangeAspect="1"/>
                     </pic:cNvPicPr>
                   </pic:nvPicPr>
                   <pic:blipFill>
-                    <a:blip r:embed="rId42"/>
+                    <a:blip r:embed="rId38"/>
                     <a:stretch>
                       <a:fillRect/>
                     </a:stretch>
@@ -1058,18 +810,18 @@
           <wp:inline>
             <wp:extent cx="5334000" cy="7112000"/>
             <wp:effectExtent b="0" l="0" r="0" t="0"/>
-            <wp:docPr descr="" title="" id="46" name="Picture"/>
+            <wp:docPr descr="" title="" id="42" name="Picture"/>
             <a:graphic>
               <a:graphicData uri="http://schemas.openxmlformats.org/drawingml/2006/picture">
                 <pic:pic>
                   <pic:nvPicPr>
-                    <pic:cNvPr descr="01_chess/press/images/it-is-as-if-you-were-playing-chess-2.png" id="47" name="Picture"/>
+                    <pic:cNvPr descr="01_chess/press/images/it-is-as-if-you-were-playing-chess-2.png" id="43" name="Picture"/>
                     <pic:cNvPicPr>
                       <a:picLocks noChangeArrowheads="1" noChangeAspect="1"/>
                     </pic:cNvPicPr>
                   </pic:nvPicPr>
                   <pic:blipFill>
-                    <a:blip r:embed="rId45"/>
+                    <a:blip r:embed="rId41"/>
                     <a:stretch>
                       <a:fillRect/>
                     </a:stretch>
@@ -1105,18 +857,18 @@
           <wp:inline>
             <wp:extent cx="5334000" cy="7112000"/>
             <wp:effectExtent b="0" l="0" r="0" t="0"/>
-            <wp:docPr descr="" title="" id="49" name="Picture"/>
+            <wp:docPr descr="" title="" id="45" name="Picture"/>
             <a:graphic>
               <a:graphicData uri="http://schemas.openxmlformats.org/drawingml/2006/picture">
                 <pic:pic>
                   <pic:nvPicPr>
-                    <pic:cNvPr descr="01_chess/press/images/it-is-as-if-you-were-playing-chess-3.png" id="50" name="Picture"/>
+                    <pic:cNvPr descr="01_chess/press/images/it-is-as-if-you-were-playing-chess-3.png" id="46" name="Picture"/>
                     <pic:cNvPicPr>
                       <a:picLocks noChangeArrowheads="1" noChangeAspect="1"/>
                     </pic:cNvPicPr>
                   </pic:nvPicPr>
                   <pic:blipFill>
-                    <a:blip r:embed="rId48"/>
+                    <a:blip r:embed="rId44"/>
                     <a:stretch>
                       <a:fillRect/>
                     </a:stretch>
@@ -1152,18 +904,18 @@
           <wp:inline>
             <wp:extent cx="5334000" cy="7112000"/>
             <wp:effectExtent b="0" l="0" r="0" t="0"/>
-            <wp:docPr descr="" title="" id="52" name="Picture"/>
+            <wp:docPr descr="" title="" id="48" name="Picture"/>
             <a:graphic>
               <a:graphicData uri="http://schemas.openxmlformats.org/drawingml/2006/picture">
                 <pic:pic>
                   <pic:nvPicPr>
-                    <pic:cNvPr descr="01_chess/press/images/it-is-as-if-you-were-playing-chess-4.png" id="53" name="Picture"/>
+                    <pic:cNvPr descr="01_chess/press/images/it-is-as-if-you-were-playing-chess-4.png" id="49" name="Picture"/>
                     <pic:cNvPicPr>
                       <a:picLocks noChangeArrowheads="1" noChangeAspect="1"/>
                     </pic:cNvPicPr>
                   </pic:nvPicPr>
                   <pic:blipFill>
-                    <a:blip r:embed="rId51"/>
+                    <a:blip r:embed="rId47"/>
                     <a:stretch>
                       <a:fillRect/>
                     </a:stretch>
@@ -1190,8 +942,8 @@
         </w:drawing>
       </w:r>
     </w:p>
-    <w:bookmarkEnd w:id="54"/>
-    <w:bookmarkStart w:id="55" w:name="credits"/>
+    <w:bookmarkEnd w:id="50"/>
+    <w:bookmarkStart w:id="51" w:name="credits"/>
     <w:p>
       <w:pPr>
         <w:pStyle w:val="Heading3"/>
@@ -1212,15 +964,171 @@
         <w:t xml:space="preserve">Pippin Barr: Everything</w:t>
       </w:r>
     </w:p>
+    <w:bookmarkEnd w:id="51"/>
+    <w:bookmarkEnd w:id="52"/>
+    <w:bookmarkStart w:id="53" w:name="commits"/>
+    <w:p>
+      <w:pPr>
+        <w:pStyle w:val="Heading1"/>
+      </w:pPr>
+      <w:r>
+        <w:t xml:space="preserve">3. Commits</w:t>
+      </w:r>
+    </w:p>
+    <w:p>
+      <w:pPr>
+        <w:pStyle w:val="FirstParagraph"/>
+      </w:pPr>
+      <w:r>
+        <w:t xml:space="preserve">TBD</w:t>
+      </w:r>
+    </w:p>
+    <w:bookmarkEnd w:id="53"/>
+    <w:bookmarkStart w:id="57" w:name="journal"/>
+    <w:p>
+      <w:pPr>
+        <w:pStyle w:val="Heading1"/>
+      </w:pPr>
+      <w:r>
+        <w:t xml:space="preserve">4. Journal</w:t>
+      </w:r>
+    </w:p>
+    <w:bookmarkStart w:id="54" w:name="tuesday-16-august-2016"/>
+    <w:p>
+      <w:pPr>
+        <w:pStyle w:val="Heading3"/>
+      </w:pPr>
+      <w:r>
+        <w:t xml:space="preserve">Tuesday, 16 August 2016 </w:t>
+      </w:r>
+    </w:p>
+    <w:p>
+      <w:pPr>
+        <w:pStyle w:val="FirstParagraph"/>
+      </w:pPr>
+      <w:r>
+        <w:t xml:space="preserve">Release</w:t>
+      </w:r>
+    </w:p>
+    <w:bookmarkEnd w:id="54"/>
+    <w:bookmarkStart w:id="55" w:name="sunday-14-august-2016"/>
+    <w:p>
+      <w:pPr>
+        <w:pStyle w:val="Heading3"/>
+      </w:pPr>
+      <w:r>
+        <w:t xml:space="preserve">Sunday, 14 August 2016 </w:t>
+      </w:r>
+    </w:p>
+    <w:p>
+      <w:pPr>
+        <w:pStyle w:val="FirstParagraph"/>
+      </w:pPr>
+      <w:r>
+        <w:t xml:space="preserve">Todos:</w:t>
+      </w:r>
+      <w:r>
+        <w:t xml:space="preserve"> </w:t>
+      </w:r>
+      <w:r>
+        <w:t xml:space="preserve">* Work on the emotion timing, right now it feels too fast and kind of out of synch</w:t>
+      </w:r>
+      <w:r>
+        <w:t xml:space="preserve"> </w:t>
+      </w:r>
+      <w:r>
+        <w:t xml:space="preserve">(But also think about how it will affect the game over stuff.)</w:t>
+      </w:r>
+      <w:r>
+        <w:t xml:space="preserve"> </w:t>
+      </w:r>
+      <w:r>
+        <w:t xml:space="preserve">* Add a</w:t>
+      </w:r>
+      <w:r>
+        <w:t xml:space="preserve"> </w:t>
+      </w:r>
+      <w:r>
+        <w:t xml:space="preserve">“look here”</w:t>
+      </w:r>
+      <w:r>
+        <w:t xml:space="preserve"> </w:t>
+      </w:r>
+      <w:r>
+        <w:t xml:space="preserve">symbol that plays between moves, moves around, probably an arrow or X</w:t>
+      </w:r>
+    </w:p>
+    <w:p>
+      <w:pPr>
+        <w:pStyle w:val="BodyText"/>
+      </w:pPr>
+      <w:r>
+        <w:t xml:space="preserve">Issues:</w:t>
+      </w:r>
+      <w:r>
+        <w:t xml:space="preserve"> </w:t>
+      </w:r>
+      <w:r>
+        <w:t xml:space="preserve">* Dragging super fast at beginning leaves arrow faded in</w:t>
+      </w:r>
+      <w:r>
+        <w:t xml:space="preserve"> </w:t>
+      </w:r>
+      <w:r>
+        <w:t xml:space="preserve">SEEMS TO HAVE VANISHED? Possible to have both events be null on showGameOver</w:t>
+      </w:r>
+      <w:r>
+        <w:t xml:space="preserve"> </w:t>
+      </w:r>
+      <w:r>
+        <w:t xml:space="preserve">No, still possible for both events to be null (co-incided with arrow faded in once)</w:t>
+      </w:r>
+      <w:r>
+        <w:t xml:space="preserve"> </w:t>
+      </w:r>
+      <w:r>
+        <w:t xml:space="preserve">* Seems to be if you manage to end the game before any emotion?</w:t>
+      </w:r>
+      <w:r>
+        <w:t xml:space="preserve"> </w:t>
+      </w:r>
+      <w:r>
+        <w:t xml:space="preserve">* Super fast drag to game over leave dashed line unfaded</w:t>
+      </w:r>
+      <w:r>
+        <w:t xml:space="preserve"> </w:t>
+      </w:r>
+      <w:r>
+        <w:t xml:space="preserve">* Use minimal phaser build</w:t>
+      </w:r>
+    </w:p>
     <w:bookmarkEnd w:id="55"/>
+    <w:bookmarkStart w:id="56" w:name="thursday-11-august-2016"/>
+    <w:p>
+      <w:pPr>
+        <w:pStyle w:val="Heading3"/>
+      </w:pPr>
+      <w:r>
+        <w:t xml:space="preserve">Thursday, 11 August 2016 </w:t>
+      </w:r>
+    </w:p>
+    <w:p>
+      <w:pPr>
+        <w:pStyle w:val="FirstParagraph"/>
+      </w:pPr>
+      <w:r>
+        <w:t xml:space="preserve">Made quite a lot of progress on this yesterday evening in the end. Have the basic UI and interaction working. Mostly need to insert the underlying chess game(s) and then come up with a way to generate emotional cues at the bottom, most likely through Tracery for some variety with a grammar. Then it’d be done because it just ain’t that complex babe.</w:t>
+      </w:r>
+    </w:p>
     <w:bookmarkEnd w:id="56"/>
-    <w:bookmarkStart w:id="57" w:name="commits"/>
+    <w:bookmarkEnd w:id="57"/>
+    <w:bookmarkStart w:id="73" w:name="blog-posts"/>
     <w:p>
       <w:pPr>
         <w:pStyle w:val="Heading1"/>
       </w:pPr>
       <w:r>
-        <w:t xml:space="preserve">3. Commits</w:t>
+        <w:t xml:space="preserve">5. Blog Posts</w:t>
       </w:r>
     </w:p>
     <w:p>
@@ -1228,166 +1136,10 @@
         <w:pStyle w:val="FirstParagraph"/>
       </w:pPr>
       <w:r>
-        <w:t xml:space="preserve">TBD</w:t>
-      </w:r>
-    </w:p>
-    <w:bookmarkEnd w:id="57"/>
-    <w:bookmarkStart w:id="61" w:name="journal"/>
-    <w:p>
-      <w:pPr>
-        <w:pStyle w:val="Heading1"/>
-      </w:pPr>
-      <w:r>
-        <w:t xml:space="preserve">4. Journal</w:t>
-      </w:r>
-    </w:p>
-    <w:bookmarkStart w:id="58" w:name="tuesday-16-august-2016"/>
-    <w:p>
-      <w:pPr>
-        <w:pStyle w:val="Heading3"/>
-      </w:pPr>
-      <w:r>
-        <w:t xml:space="preserve">Tuesday, 16 August 2016 </w:t>
-      </w:r>
-    </w:p>
-    <w:p>
-      <w:pPr>
-        <w:pStyle w:val="FirstParagraph"/>
-      </w:pPr>
-      <w:r>
-        <w:t xml:space="preserve">Release</w:t>
-      </w:r>
-    </w:p>
-    <w:bookmarkEnd w:id="58"/>
-    <w:bookmarkStart w:id="59" w:name="sunday-14-august-2016"/>
-    <w:p>
-      <w:pPr>
-        <w:pStyle w:val="Heading3"/>
-      </w:pPr>
-      <w:r>
-        <w:t xml:space="preserve">Sunday, 14 August 2016 </w:t>
-      </w:r>
-    </w:p>
-    <w:p>
-      <w:pPr>
-        <w:pStyle w:val="FirstParagraph"/>
-      </w:pPr>
-      <w:r>
-        <w:t xml:space="preserve">Todos:</w:t>
-      </w:r>
-      <w:r>
-        <w:t xml:space="preserve"> </w:t>
-      </w:r>
-      <w:r>
-        <w:t xml:space="preserve">* Work on the emotion timing, right now it feels too fast and kind of out of synch</w:t>
-      </w:r>
-      <w:r>
-        <w:t xml:space="preserve"> </w:t>
-      </w:r>
-      <w:r>
-        <w:t xml:space="preserve">(But also think about how it will affect the game over stuff.)</w:t>
-      </w:r>
-      <w:r>
-        <w:t xml:space="preserve"> </w:t>
-      </w:r>
-      <w:r>
-        <w:t xml:space="preserve">* Add a</w:t>
-      </w:r>
-      <w:r>
-        <w:t xml:space="preserve"> </w:t>
-      </w:r>
-      <w:r>
-        <w:t xml:space="preserve">“look here”</w:t>
-      </w:r>
-      <w:r>
-        <w:t xml:space="preserve"> </w:t>
-      </w:r>
-      <w:r>
-        <w:t xml:space="preserve">symbol that plays between moves, moves around, probably an arrow or X</w:t>
-      </w:r>
-    </w:p>
-    <w:p>
-      <w:pPr>
-        <w:pStyle w:val="BodyText"/>
-      </w:pPr>
-      <w:r>
-        <w:t xml:space="preserve">Issues:</w:t>
-      </w:r>
-      <w:r>
-        <w:t xml:space="preserve"> </w:t>
-      </w:r>
-      <w:r>
-        <w:t xml:space="preserve">* Dragging super fast at beginning leaves arrow faded in</w:t>
-      </w:r>
-      <w:r>
-        <w:t xml:space="preserve"> </w:t>
-      </w:r>
-      <w:r>
-        <w:t xml:space="preserve">SEEMS TO HAVE VANISHED? Possible to have both events be null on showGameOver</w:t>
-      </w:r>
-      <w:r>
-        <w:t xml:space="preserve"> </w:t>
-      </w:r>
-      <w:r>
-        <w:t xml:space="preserve">No, still possible for both events to be null (co-incided with arrow faded in once)</w:t>
-      </w:r>
-      <w:r>
-        <w:t xml:space="preserve"> </w:t>
-      </w:r>
-      <w:r>
-        <w:t xml:space="preserve">* Seems to be if you manage to end the game before any emotion?</w:t>
-      </w:r>
-      <w:r>
-        <w:t xml:space="preserve"> </w:t>
-      </w:r>
-      <w:r>
-        <w:t xml:space="preserve">* Super fast drag to game over leave dashed line unfaded</w:t>
-      </w:r>
-      <w:r>
-        <w:t xml:space="preserve"> </w:t>
-      </w:r>
-      <w:r>
-        <w:t xml:space="preserve">* Use minimal phaser build</w:t>
-      </w:r>
-    </w:p>
-    <w:bookmarkEnd w:id="59"/>
-    <w:bookmarkStart w:id="60" w:name="thursday-11-august-2016"/>
-    <w:p>
-      <w:pPr>
-        <w:pStyle w:val="Heading3"/>
-      </w:pPr>
-      <w:r>
-        <w:t xml:space="preserve">Thursday, 11 August 2016 </w:t>
-      </w:r>
-    </w:p>
-    <w:p>
-      <w:pPr>
-        <w:pStyle w:val="FirstParagraph"/>
-      </w:pPr>
-      <w:r>
-        <w:t xml:space="preserve">Made quite a lot of progress on this yesterday evening in the end. Have the basic UI and interaction working. Mostly need to insert the underlying chess game(s) and then come up with a way to generate emotional cues at the bottom, most likely through Tracery for some variety with a grammar. Then it’d be done because it just ain’t that complex babe.</w:t>
-      </w:r>
-    </w:p>
-    <w:bookmarkEnd w:id="60"/>
-    <w:bookmarkEnd w:id="61"/>
-    <w:bookmarkStart w:id="77" w:name="blog-posts"/>
-    <w:p>
-      <w:pPr>
-        <w:pStyle w:val="Heading1"/>
-      </w:pPr>
-      <w:r>
-        <w:t xml:space="preserve">5. Blog Posts</w:t>
-      </w:r>
-    </w:p>
-    <w:p>
-      <w:pPr>
-        <w:pStyle w:val="FirstParagraph"/>
-      </w:pPr>
-      <w:r>
         <w:t xml:space="preserve">Here are public-facing blog posts I wrote while creating the game.</w:t>
       </w:r>
     </w:p>
-    <w:bookmarkStart w:id="65" w:name="Xa3ce9737975f2f9864f74f30bd7864059569b5f"/>
+    <w:bookmarkStart w:id="61" w:name="Xa3ce9737975f2f9864f74f30bd7864059569b5f"/>
     <w:p>
       <w:pPr>
         <w:pStyle w:val="Heading3"/>
@@ -1405,18 +1157,18 @@
           <wp:inline>
             <wp:extent cx="5334000" cy="2466975"/>
             <wp:effectExtent b="0" l="0" r="0" t="0"/>
-            <wp:docPr descr="" title="" id="63" name="Picture"/>
+            <wp:docPr descr="" title="" id="59" name="Picture"/>
             <a:graphic>
               <a:graphicData uri="http://schemas.openxmlformats.org/drawingml/2006/picture">
                 <pic:pic>
                   <pic:nvPicPr>
-                    <pic:cNvPr descr="01_chess/process/images/new-project.jpg" id="64" name="Picture"/>
+                    <pic:cNvPr descr="01_chess/process/images/new-project.jpg" id="60" name="Picture"/>
                     <pic:cNvPicPr>
                       <a:picLocks noChangeArrowheads="1" noChangeAspect="1"/>
                     </pic:cNvPicPr>
                   </pic:nvPicPr>
                   <pic:blipFill>
-                    <a:blip r:embed="rId62"/>
+                    <a:blip r:embed="rId58"/>
                     <a:stretch>
                       <a:fillRect/>
                     </a:stretch>
@@ -1546,8 +1298,8 @@
         <w:t xml:space="preserve">Anyway, that’s where my thinking is for the moment. No doubt it will evolve/devolve as I move along with it. Be seeing you.</w:t>
       </w:r>
     </w:p>
-    <w:bookmarkEnd w:id="65"/>
-    <w:bookmarkStart w:id="70" w:name="X4b7a9b43273801d28db9a433bb9c96b569726d8"/>
+    <w:bookmarkEnd w:id="61"/>
+    <w:bookmarkStart w:id="66" w:name="X4b7a9b43273801d28db9a433bb9c96b569726d8"/>
     <w:p>
       <w:pPr>
         <w:pStyle w:val="Heading3"/>
@@ -1565,18 +1317,18 @@
           <wp:inline>
             <wp:extent cx="5334000" cy="2484024"/>
             <wp:effectExtent b="0" l="0" r="0" t="0"/>
-            <wp:docPr descr="" title="" id="67" name="Picture"/>
+            <wp:docPr descr="" title="" id="63" name="Picture"/>
             <a:graphic>
               <a:graphicData uri="http://schemas.openxmlformats.org/drawingml/2006/picture">
                 <pic:pic>
                   <pic:nvPicPr>
-                    <pic:cNvPr descr="01_chess/process/images/new-old-project.png" id="68" name="Picture"/>
+                    <pic:cNvPr descr="01_chess/process/images/new-old-project.png" id="64" name="Picture"/>
                     <pic:cNvPicPr>
                       <a:picLocks noChangeArrowheads="1" noChangeAspect="1"/>
                     </pic:cNvPicPr>
                   </pic:nvPicPr>
                   <pic:blipFill>
-                    <a:blip r:embed="rId66"/>
+                    <a:blip r:embed="rId62"/>
                     <a:stretch>
                       <a:fillRect/>
                     </a:stretch>
@@ -1613,7 +1365,7 @@
       <w:r>
         <w:t xml:space="preserve"> </w:t>
       </w:r>
-      <w:hyperlink r:id="rId69">
+      <w:hyperlink r:id="rId65">
         <w:r>
           <w:rPr>
             <w:rStyle w:val="Hyperlink"/>
@@ -1728,8 +1480,8 @@
         <w:t xml:space="preserve">Hope you’re well, say hi to the kids for me.</w:t>
       </w:r>
     </w:p>
-    <w:bookmarkEnd w:id="70"/>
-    <w:bookmarkStart w:id="73" w:name="invisible-realism-2016-08-17"/>
+    <w:bookmarkEnd w:id="66"/>
+    <w:bookmarkStart w:id="69" w:name="invisible-realism-2016-08-17"/>
     <w:p>
       <w:pPr>
         <w:pStyle w:val="Heading3"/>
@@ -1823,7 +1575,7 @@
       <w:r>
         <w:t xml:space="preserve">a kind of ground realism for the moves you make under there. And I like that idea that even in a deeply meaningless-looking interface there can still be seriousness below the surface. In fact it also refers back to </w:t>
       </w:r>
-      <w:hyperlink r:id="rId71">
+      <w:hyperlink r:id="rId67">
         <w:r>
           <w:rPr>
             <w:rStyle w:val="Hyperlink"/>
@@ -1862,7 +1614,7 @@
       <w:r>
         <w:t xml:space="preserve">what’s going on in the innards of a game they’re playing. (Unless I went out of my way to obfuscate it, which I don’t. See also: </w:t>
       </w:r>
-      <w:hyperlink r:id="rId72">
+      <w:hyperlink r:id="rId68">
         <w:r>
           <w:rPr>
             <w:rStyle w:val="Hyperlink"/>
@@ -1895,8 +1647,8 @@
         <w:t xml:space="preserve">Anyway, don’t mind me.</w:t>
       </w:r>
     </w:p>
-    <w:bookmarkEnd w:id="73"/>
-    <w:bookmarkStart w:id="76" w:name="Xdc2b0032be541817fa66d93474cb6fe21782839"/>
+    <w:bookmarkEnd w:id="69"/>
+    <w:bookmarkStart w:id="72" w:name="Xdc2b0032be541817fa66d93474cb6fe21782839"/>
     <w:p>
       <w:pPr>
         <w:pStyle w:val="Heading3"/>
@@ -1928,7 +1680,7 @@
       <w:r>
         <w:t xml:space="preserve"> </w:t>
       </w:r>
-      <w:hyperlink r:id="rId74">
+      <w:hyperlink r:id="rId70">
         <w:r>
           <w:rPr>
             <w:rStyle w:val="Hyperlink"/>
@@ -2171,7 +1923,7 @@
       <w:r>
         <w:t xml:space="preserve"> </w:t>
       </w:r>
-      <w:hyperlink r:id="rId75">
+      <w:hyperlink r:id="rId71">
         <w:r>
           <w:rPr>
             <w:rStyle w:val="Hyperlink"/>
@@ -2183,9 +1935,9 @@
         <w:t xml:space="preserve">, my world is in ruins around me. But I’ve always kind of liked post-apocalyptic settings, so it’s okay?</w:t>
       </w:r>
     </w:p>
-    <w:bookmarkEnd w:id="76"/>
-    <w:bookmarkEnd w:id="77"/>
-    <w:bookmarkStart w:id="87" w:name="press-about"/>
+    <w:bookmarkEnd w:id="72"/>
+    <w:bookmarkEnd w:id="73"/>
+    <w:bookmarkStart w:id="83" w:name="press-about"/>
     <w:p>
       <w:pPr>
         <w:pStyle w:val="Heading1"/>
@@ -2204,7 +1956,7 @@
       <w:r>
         <w:t xml:space="preserve"> </w:t>
       </w:r>
-      <w:hyperlink r:id="rId78">
+      <w:hyperlink r:id="rId74">
         <w:r>
           <w:rPr>
             <w:rStyle w:val="Hyperlink"/>
@@ -2227,7 +1979,7 @@
           <w:numId w:val="1006"/>
         </w:numPr>
       </w:pPr>
-      <w:hyperlink r:id="rId79">
+      <w:hyperlink r:id="rId75">
         <w:r>
           <w:rPr>
             <w:rStyle w:val="Hyperlink"/>
@@ -2250,7 +2002,7 @@
           <w:numId w:val="1006"/>
         </w:numPr>
       </w:pPr>
-      <w:hyperlink r:id="rId80">
+      <w:hyperlink r:id="rId76">
         <w:r>
           <w:rPr>
             <w:rStyle w:val="Hyperlink"/>
@@ -2267,7 +2019,7 @@
           <w:numId w:val="1006"/>
         </w:numPr>
       </w:pPr>
-      <w:hyperlink r:id="rId81">
+      <w:hyperlink r:id="rId77">
         <w:r>
           <w:rPr>
             <w:rStyle w:val="Hyperlink"/>
@@ -2284,7 +2036,7 @@
           <w:numId w:val="1006"/>
         </w:numPr>
       </w:pPr>
-      <w:hyperlink r:id="rId82">
+      <w:hyperlink r:id="rId78">
         <w:r>
           <w:rPr>
             <w:rStyle w:val="Hyperlink"/>
@@ -2301,7 +2053,7 @@
           <w:numId w:val="1006"/>
         </w:numPr>
       </w:pPr>
-      <w:hyperlink r:id="rId83">
+      <w:hyperlink r:id="rId79">
         <w:r>
           <w:rPr>
             <w:rStyle w:val="Hyperlink"/>
@@ -2318,7 +2070,7 @@
           <w:numId w:val="1006"/>
         </w:numPr>
       </w:pPr>
-      <w:hyperlink r:id="rId84">
+      <w:hyperlink r:id="rId80">
         <w:r>
           <w:rPr>
             <w:rStyle w:val="Hyperlink"/>
@@ -2341,7 +2093,7 @@
           <w:numId w:val="1006"/>
         </w:numPr>
       </w:pPr>
-      <w:hyperlink r:id="rId85">
+      <w:hyperlink r:id="rId81">
         <w:r>
           <w:rPr>
             <w:rStyle w:val="Hyperlink"/>
@@ -2358,7 +2110,7 @@
           <w:numId w:val="1006"/>
         </w:numPr>
       </w:pPr>
-      <w:hyperlink r:id="rId86">
+      <w:hyperlink r:id="rId82">
         <w:r>
           <w:rPr>
             <w:rStyle w:val="Hyperlink"/>
@@ -2370,8 +2122,8 @@
         <w:t xml:space="preserve">.</w:t>
       </w:r>
     </w:p>
-    <w:bookmarkEnd w:id="87"/>
-    <w:bookmarkStart w:id="102" w:name="info-1"/>
+    <w:bookmarkEnd w:id="83"/>
+    <w:bookmarkStart w:id="98" w:name="info-1"/>
     <w:p>
       <w:pPr>
         <w:pStyle w:val="Heading1"/>
@@ -2389,18 +2141,18 @@
           <wp:inline>
             <wp:extent cx="5334000" cy="1729604"/>
             <wp:effectExtent b="0" l="0" r="0" t="0"/>
-            <wp:docPr descr="" title="" id="89" name="Picture"/>
+            <wp:docPr descr="" title="" id="85" name="Picture"/>
             <a:graphic>
               <a:graphicData uri="http://schemas.openxmlformats.org/drawingml/2006/picture">
                 <pic:pic>
                   <pic:nvPicPr>
-                    <pic:cNvPr descr="02_paperwork/info/images/it-is-as-if-you-were-doing-paperwork-banner.png" id="90" name="Picture"/>
+                    <pic:cNvPr descr="02_paperwork/info/images/it-is-as-if-you-were-doing-paperwork-banner.png" id="86" name="Picture"/>
                     <pic:cNvPicPr>
                       <a:picLocks noChangeArrowheads="1" noChangeAspect="1"/>
                     </pic:cNvPicPr>
                   </pic:nvPicPr>
                   <pic:blipFill>
-                    <a:blip r:embed="rId88"/>
+                    <a:blip r:embed="rId84"/>
                     <a:stretch>
                       <a:fillRect/>
                     </a:stretch>
@@ -2427,12 +2179,12 @@
         </w:drawing>
       </w:r>
     </w:p>
-    <w:bookmarkStart w:id="92" w:name="Xbb009d998956acc18a84582d947e5a49231e720"/>
+    <w:bookmarkStart w:id="88" w:name="Xbb009d998956acc18a84582d947e5a49231e720"/>
     <w:p>
       <w:pPr>
         <w:pStyle w:val="Heading5"/>
       </w:pPr>
-      <w:hyperlink r:id="rId91">
+      <w:hyperlink r:id="rId87">
         <w:r>
           <w:rPr>
             <w:rStyle w:val="Hyperlink"/>
@@ -2441,8 +2193,8 @@
         </w:r>
       </w:hyperlink>
     </w:p>
-    <w:bookmarkEnd w:id="92"/>
-    <w:bookmarkStart w:id="96" w:name="description-2"/>
+    <w:bookmarkEnd w:id="88"/>
+    <w:bookmarkStart w:id="92" w:name="description-2"/>
     <w:p>
       <w:pPr>
         <w:pStyle w:val="Heading3"/>
@@ -2483,7 +2235,7 @@
       <w:r>
         <w:t xml:space="preserve"> </w:t>
       </w:r>
-      <w:hyperlink r:id="rId93">
+      <w:hyperlink r:id="rId89">
         <w:r>
           <w:rPr>
             <w:rStyle w:val="Hyperlink"/>
@@ -2502,7 +2254,7 @@
       <w:r>
         <w:t xml:space="preserve"> </w:t>
       </w:r>
-      <w:hyperlink r:id="rId94">
+      <w:hyperlink r:id="rId90">
         <w:r>
           <w:rPr>
             <w:rStyle w:val="Hyperlink"/>
@@ -2519,7 +2271,7 @@
       <w:r>
         <w:t xml:space="preserve"> </w:t>
       </w:r>
-      <w:hyperlink r:id="rId95">
+      <w:hyperlink r:id="rId91">
         <w:r>
           <w:rPr>
             <w:rStyle w:val="Hyperlink"/>
@@ -2542,8 +2294,8 @@
         <w:t xml:space="preserve">The paper generator was written in JavaScript using jQuery.</w:t>
       </w:r>
     </w:p>
-    <w:bookmarkEnd w:id="96"/>
-    <w:bookmarkStart w:id="97" w:name="press"/>
+    <w:bookmarkEnd w:id="92"/>
+    <w:bookmarkStart w:id="93" w:name="press"/>
     <w:p>
       <w:pPr>
         <w:pStyle w:val="Heading3"/>
@@ -2560,8 +2312,8 @@
         <w:t xml:space="preserve">There is no press kit. Should there be? If you want one, I guess I’ll make one.</w:t>
       </w:r>
     </w:p>
-    <w:bookmarkEnd w:id="97"/>
-    <w:bookmarkStart w:id="99" w:name="process"/>
+    <w:bookmarkEnd w:id="93"/>
+    <w:bookmarkStart w:id="95" w:name="process"/>
     <w:p>
       <w:pPr>
         <w:pStyle w:val="Heading3"/>
@@ -2584,7 +2336,7 @@
       <w:r>
         <w:t xml:space="preserve"> </w:t>
       </w:r>
-      <w:hyperlink r:id="rId32">
+      <w:hyperlink r:id="rId28">
         <w:r>
           <w:rPr>
             <w:rStyle w:val="Hyperlink"/>
@@ -2613,7 +2365,7 @@
       <w:r>
         <w:t xml:space="preserve"> </w:t>
       </w:r>
-      <w:hyperlink r:id="rId98">
+      <w:hyperlink r:id="rId94">
         <w:r>
           <w:rPr>
             <w:rStyle w:val="Hyperlink"/>
@@ -2628,8 +2380,8 @@
         <w:t xml:space="preserve">if you want the source code</w:t>
       </w:r>
     </w:p>
-    <w:bookmarkEnd w:id="99"/>
-    <w:bookmarkStart w:id="101" w:name="license-1"/>
+    <w:bookmarkEnd w:id="95"/>
+    <w:bookmarkStart w:id="97" w:name="license-1"/>
     <w:p>
       <w:pPr>
         <w:pStyle w:val="Heading3"/>
@@ -2670,7 +2422,7 @@
       <w:r>
         <w:t xml:space="preserve"> </w:t>
       </w:r>
-      <w:hyperlink r:id="rId35">
+      <w:hyperlink r:id="rId31">
         <w:r>
           <w:rPr>
             <w:rStyle w:val="Hyperlink"/>
@@ -2684,7 +2436,7 @@
       <w:r>
         <w:t xml:space="preserve"> </w:t>
       </w:r>
-      <w:hyperlink r:id="rId100">
+      <w:hyperlink r:id="rId96">
         <w:r>
           <w:rPr>
             <w:rStyle w:val="Hyperlink"/>
@@ -2699,9 +2451,9 @@
         <w:t xml:space="preserve">on GitHub.</w:t>
       </w:r>
     </w:p>
-    <w:bookmarkEnd w:id="101"/>
-    <w:bookmarkEnd w:id="102"/>
-    <w:bookmarkStart w:id="103" w:name="commits-1"/>
+    <w:bookmarkEnd w:id="97"/>
+    <w:bookmarkEnd w:id="98"/>
+    <w:bookmarkStart w:id="99" w:name="commits-1"/>
     <w:p>
       <w:pPr>
         <w:pStyle w:val="Heading1"/>
@@ -2718,8 +2470,8 @@
         <w:t xml:space="preserve">TBD</w:t>
       </w:r>
     </w:p>
-    <w:bookmarkEnd w:id="103"/>
-    <w:bookmarkStart w:id="108" w:name="process-1"/>
+    <w:bookmarkEnd w:id="99"/>
+    <w:bookmarkStart w:id="104" w:name="process-1"/>
     <w:p>
       <w:pPr>
         <w:pStyle w:val="Heading1"/>
@@ -2742,7 +2494,7 @@
       <w:r>
         <w:t xml:space="preserve"> </w:t>
       </w:r>
-      <w:hyperlink r:id="rId104">
+      <w:hyperlink r:id="rId100">
         <w:r>
           <w:rPr>
             <w:rStyle w:val="Hyperlink"/>
@@ -2769,7 +2521,7 @@
         <w:t xml:space="preserve">if you want.</w:t>
       </w:r>
     </w:p>
-    <w:bookmarkStart w:id="107" w:name="Xf1a71817eda61044064928a4185f7aa679fe799"/>
+    <w:bookmarkStart w:id="103" w:name="Xf1a71817eda61044064928a4185f7aa679fe799"/>
     <w:p>
       <w:pPr>
         <w:pStyle w:val="Heading3"/>
@@ -2778,7 +2530,7 @@
         <w:t xml:space="preserve">Form Generator for It Is As If You Were Doing Paperwork</w:t>
       </w:r>
     </w:p>
-    <w:bookmarkStart w:id="105" w:name="crappy-process-notes"/>
+    <w:bookmarkStart w:id="101" w:name="crappy-process-notes"/>
     <w:p>
       <w:pPr>
         <w:pStyle w:val="Heading4"/>
@@ -2823,8 +2575,8 @@
         <w:t xml:space="preserve">Add some of the Chess instructions - work environment things to do while going through the form so you can play along</w:t>
       </w:r>
     </w:p>
-    <w:bookmarkEnd w:id="105"/>
-    <w:bookmarkStart w:id="106" w:name="from-jim"/>
+    <w:bookmarkEnd w:id="101"/>
+    <w:bookmarkStart w:id="102" w:name="from-jim"/>
     <w:p>
       <w:pPr>
         <w:pStyle w:val="Heading4"/>
@@ -2979,10 +2731,10 @@
         <w:t xml:space="preserve">To order more forms select yes    yes/no</w:t>
       </w:r>
     </w:p>
-    <w:bookmarkEnd w:id="106"/>
-    <w:bookmarkEnd w:id="107"/>
-    <w:bookmarkEnd w:id="108"/>
-    <w:bookmarkStart w:id="117" w:name="info-2"/>
+    <w:bookmarkEnd w:id="102"/>
+    <w:bookmarkEnd w:id="103"/>
+    <w:bookmarkEnd w:id="104"/>
+    <w:bookmarkStart w:id="113" w:name="info-2"/>
     <w:p>
       <w:pPr>
         <w:pStyle w:val="Heading1"/>
@@ -2991,12 +2743,12 @@
         <w:t xml:space="preserve">10. Info</w:t>
       </w:r>
     </w:p>
-    <w:bookmarkStart w:id="110" w:name="play-online"/>
+    <w:bookmarkStart w:id="106" w:name="play-online"/>
     <w:p>
       <w:pPr>
         <w:pStyle w:val="Heading5"/>
       </w:pPr>
-      <w:hyperlink r:id="rId109">
+      <w:hyperlink r:id="rId105">
         <w:r>
           <w:rPr>
             <w:rStyle w:val="Hyperlink"/>
@@ -3012,8 +2764,8 @@
         </w:pict>
       </w:r>
     </w:p>
-    <w:bookmarkEnd w:id="110"/>
-    <w:bookmarkStart w:id="111" w:name="description-3"/>
+    <w:bookmarkEnd w:id="106"/>
+    <w:bookmarkStart w:id="107" w:name="description-3"/>
     <w:p>
       <w:pPr>
         <w:pStyle w:val="Heading3"/>
@@ -3052,8 +2804,8 @@
         <w:t xml:space="preserve">is an attempt to tell a story through the user-interface of a classic parser-based text adventure.</w:t>
       </w:r>
     </w:p>
-    <w:bookmarkEnd w:id="111"/>
-    <w:bookmarkStart w:id="115" w:name="documentation-1"/>
+    <w:bookmarkEnd w:id="107"/>
+    <w:bookmarkStart w:id="111" w:name="documentation-1"/>
     <w:p>
       <w:pPr>
         <w:pStyle w:val="Heading3"/>
@@ -3076,7 +2828,7 @@
       <w:r>
         <w:t xml:space="preserve"> </w:t>
       </w:r>
-      <w:hyperlink r:id="rId112">
+      <w:hyperlink r:id="rId108">
         <w:r>
           <w:rPr>
             <w:rStyle w:val="Hyperlink"/>
@@ -3105,7 +2857,7 @@
       <w:r>
         <w:t xml:space="preserve"> </w:t>
       </w:r>
-      <w:hyperlink r:id="rId113">
+      <w:hyperlink r:id="rId109">
         <w:r>
           <w:rPr>
             <w:rStyle w:val="Hyperlink"/>
@@ -3134,7 +2886,7 @@
       <w:r>
         <w:t xml:space="preserve"> </w:t>
       </w:r>
-      <w:hyperlink r:id="rId114">
+      <w:hyperlink r:id="rId110">
         <w:r>
           <w:rPr>
             <w:rStyle w:val="Hyperlink"/>
@@ -3149,8 +2901,8 @@
         <w:t xml:space="preserve">for source code etc.</w:t>
       </w:r>
     </w:p>
-    <w:bookmarkEnd w:id="115"/>
-    <w:bookmarkStart w:id="116" w:name="license-2"/>
+    <w:bookmarkEnd w:id="111"/>
+    <w:bookmarkStart w:id="112" w:name="license-2"/>
     <w:p>
       <w:pPr>
         <w:pStyle w:val="Heading3"/>
@@ -3179,7 +2931,7 @@
       <w:r>
         <w:t xml:space="preserve"> </w:t>
       </w:r>
-      <w:hyperlink r:id="rId35">
+      <w:hyperlink r:id="rId31">
         <w:r>
           <w:rPr>
             <w:rStyle w:val="Hyperlink"/>
@@ -3193,7 +2945,7 @@
       <w:r>
         <w:t xml:space="preserve"> </w:t>
       </w:r>
-      <w:hyperlink r:id="rId114">
+      <w:hyperlink r:id="rId110">
         <w:r>
           <w:rPr>
             <w:rStyle w:val="Hyperlink"/>
@@ -3208,9 +2960,9 @@
         <w:t xml:space="preserve">on GitHub.</w:t>
       </w:r>
     </w:p>
-    <w:bookmarkEnd w:id="116"/>
-    <w:bookmarkEnd w:id="117"/>
-    <w:bookmarkStart w:id="118" w:name="commits-2"/>
+    <w:bookmarkEnd w:id="112"/>
+    <w:bookmarkEnd w:id="113"/>
+    <w:bookmarkStart w:id="114" w:name="commits-2"/>
     <w:p>
       <w:pPr>
         <w:pStyle w:val="Heading1"/>
@@ -3227,8 +2979,8 @@
         <w:t xml:space="preserve">TBD</w:t>
       </w:r>
     </w:p>
-    <w:bookmarkEnd w:id="118"/>
-    <w:bookmarkStart w:id="122" w:name="journal-1"/>
+    <w:bookmarkEnd w:id="114"/>
+    <w:bookmarkStart w:id="118" w:name="journal-1"/>
     <w:p>
       <w:pPr>
         <w:pStyle w:val="Heading1"/>
@@ -3237,7 +2989,7 @@
         <w:t xml:space="preserve">12. Journal</w:t>
       </w:r>
     </w:p>
-    <w:bookmarkStart w:id="119" w:name="the-basics-sunday-8-september-2024"/>
+    <w:bookmarkStart w:id="115" w:name="the-basics-sunday-8-september-2024"/>
     <w:p>
       <w:pPr>
         <w:pStyle w:val="Heading3"/>
@@ -3414,8 +3166,8 @@
         <w:t xml:space="preserve">And can you win? It would be really funny if you could technically win?</w:t>
       </w:r>
     </w:p>
-    <w:bookmarkEnd w:id="119"/>
-    <w:bookmarkStart w:id="120" w:name="further-thoughts-sunday-8-september-2024"/>
+    <w:bookmarkEnd w:id="115"/>
+    <w:bookmarkStart w:id="116" w:name="further-thoughts-sunday-8-september-2024"/>
     <w:p>
       <w:pPr>
         <w:pStyle w:val="Heading3"/>
@@ -3594,8 +3346,8 @@
         <w:t xml:space="preserve">for example).</w:t>
       </w:r>
     </w:p>
-    <w:bookmarkEnd w:id="120"/>
-    <w:bookmarkStart w:id="121" w:name="X8fdef425a4a0902a788b4b5a8e5928c3ff81082"/>
+    <w:bookmarkEnd w:id="116"/>
+    <w:bookmarkStart w:id="117" w:name="X8fdef425a4a0902a788b4b5a8e5928c3ff81082"/>
     <w:p>
       <w:pPr>
         <w:pStyle w:val="Heading3"/>
@@ -3774,9 +3526,9 @@
         <w:t xml:space="preserve">Plausibly something else? But also I suppose I should take a look at some walk throughs and some actual IF as some point soon. Maybe that’s tonight’s little job? Or is it just to put together a teeny draft of the above so I can see what that looks like? Or both, let’s see.</w:t>
       </w:r>
     </w:p>
-    <w:bookmarkEnd w:id="121"/>
-    <w:bookmarkEnd w:id="122"/>
-    <w:bookmarkStart w:id="123" w:name="to-do"/>
+    <w:bookmarkEnd w:id="117"/>
+    <w:bookmarkEnd w:id="118"/>
+    <w:bookmarkStart w:id="119" w:name="to-do"/>
     <w:p>
       <w:pPr>
         <w:pStyle w:val="Heading1"/>
@@ -3920,7 +3672,7 @@
         <w:t xml:space="preserve">Write one scene (paragraph-level preactions)</w:t>
       </w:r>
     </w:p>
-    <w:bookmarkEnd w:id="123"/>
+    <w:bookmarkEnd w:id="119"/>
     <w:sectPr/>
   </w:body>
 </w:document>
@@ -3943,25 +3695,6 @@
     <w:p>
       <w:r>
         <w:separator/>
-      </w:r>
-    </w:p>
-  </w:footnote>
-  <w:footnote w:id="23">
-    <w:p>
-      <w:pPr>
-        <w:pStyle w:val="FootnoteText"/>
-      </w:pPr>
-      <w:r>
-        <w:rPr>
-          <w:rStyle w:val="FootnoteReference"/>
-        </w:rPr>
-        <w:footnoteRef/>
-      </w:r>
-      <w:r>
-        <w:t xml:space="preserve"> </w:t>
-      </w:r>
-      <w:r>
-        <w:t xml:space="preserve">GrowingStuff…</w:t>
       </w:r>
     </w:p>
   </w:footnote>

</xml_diff>